<commit_message>
System design, diagrams, layouts
Добавлены диаграммы, начата верстка.
Добавлен план с текущим положением дел
Пункты плана: 4-7
</commit_message>
<xml_diff>
--- a/Описание игры.docx
+++ b/Описание игры.docx
@@ -56,190 +56,180 @@
         </w:rPr>
         <w:t>Количество игроков</w:t>
       </w:r>
-      <w:proofErr w:type="gramStart"/>
-      <w:r>
-        <w:rPr>
-          <w:rFonts w:ascii="Calibri Light" w:hAnsi="Calibri Light" w:cs="Times New Roman"/>
-          <w:sz w:val="28"/>
-          <w:szCs w:val="28"/>
-        </w:rPr>
-        <w:t xml:space="preserve"> :</w:t>
-      </w:r>
-      <w:proofErr w:type="gramEnd"/>
-      <w:r>
-        <w:rPr>
-          <w:rFonts w:ascii="Calibri Light" w:hAnsi="Calibri Light" w:cs="Times New Roman"/>
-          <w:sz w:val="28"/>
-          <w:szCs w:val="28"/>
-        </w:rPr>
-        <w:t xml:space="preserve"> 2</w:t>
-      </w:r>
-    </w:p>
-    <w:p>
-      <w:pPr>
-        <w:spacing w:after="0"/>
-        <w:rPr>
-          <w:rFonts w:ascii="Calibri Light" w:hAnsi="Calibri Light" w:cs="Times New Roman"/>
-          <w:sz w:val="28"/>
-          <w:szCs w:val="28"/>
-        </w:rPr>
-      </w:pPr>
-    </w:p>
-    <w:p>
-      <w:pPr>
-        <w:spacing w:after="0"/>
-        <w:rPr>
-          <w:rFonts w:ascii="Calibri Light" w:hAnsi="Calibri Light" w:cs="Times New Roman"/>
-          <w:sz w:val="28"/>
-          <w:szCs w:val="28"/>
-        </w:rPr>
-      </w:pPr>
-      <w:r>
-        <w:rPr>
-          <w:rFonts w:ascii="Calibri Light" w:hAnsi="Calibri Light" w:cs="Times New Roman"/>
-          <w:sz w:val="28"/>
-          <w:szCs w:val="28"/>
-        </w:rPr>
-        <w:t xml:space="preserve">Приглашает игрока из списка игроков онлайн, приглашает его. </w:t>
-      </w:r>
-    </w:p>
-    <w:p>
-      <w:pPr>
-        <w:spacing w:after="0"/>
-        <w:rPr>
-          <w:rFonts w:ascii="Calibri Light" w:hAnsi="Calibri Light" w:cs="Times New Roman"/>
-          <w:sz w:val="28"/>
-          <w:szCs w:val="28"/>
-        </w:rPr>
-      </w:pPr>
-      <w:r>
-        <w:rPr>
-          <w:rFonts w:ascii="Calibri Light" w:hAnsi="Calibri Light" w:cs="Times New Roman"/>
-          <w:sz w:val="28"/>
-          <w:szCs w:val="28"/>
-        </w:rPr>
-        <w:t>Пользователь задает количество шариков и игра начинается.</w:t>
-      </w:r>
-    </w:p>
-    <w:p>
-      <w:pPr>
-        <w:spacing w:after="0"/>
-        <w:rPr>
-          <w:rFonts w:ascii="Calibri Light" w:hAnsi="Calibri Light" w:cs="Times New Roman"/>
-          <w:sz w:val="28"/>
-          <w:szCs w:val="28"/>
-        </w:rPr>
-      </w:pPr>
-      <w:r>
-        <w:rPr>
-          <w:rFonts w:ascii="Calibri Light" w:hAnsi="Calibri Light" w:cs="Times New Roman"/>
-          <w:sz w:val="28"/>
-          <w:szCs w:val="28"/>
-        </w:rPr>
-        <w:t>На основной странице отображается поле с заданным количеством шариков. Два игрока по очереди убирают их. За ход можно убрать один, два или три шарика. Тот, кто убирает последний шарик –</w:t>
-      </w:r>
-      <w:r>
-        <w:rPr>
-          <w:rFonts w:ascii="Calibri Light" w:hAnsi="Calibri Light" w:cs="Times New Roman"/>
-          <w:sz w:val="28"/>
-          <w:szCs w:val="28"/>
-        </w:rPr>
-        <w:t xml:space="preserve"> </w:t>
-      </w:r>
-      <w:proofErr w:type="spellStart"/>
-      <w:r>
-        <w:rPr>
-          <w:rFonts w:ascii="Calibri Light" w:hAnsi="Calibri Light" w:cs="Times New Roman"/>
-          <w:sz w:val="28"/>
-          <w:szCs w:val="28"/>
-        </w:rPr>
-        <w:t>про</w:t>
-      </w:r>
-      <w:r>
-        <w:rPr>
-          <w:rFonts w:ascii="Calibri Light" w:hAnsi="Calibri Light" w:cs="Times New Roman"/>
-          <w:sz w:val="28"/>
-          <w:szCs w:val="28"/>
-        </w:rPr>
-        <w:t>ирывает</w:t>
-      </w:r>
-      <w:proofErr w:type="spellEnd"/>
-      <w:r>
-        <w:rPr>
-          <w:rFonts w:ascii="Calibri Light" w:hAnsi="Calibri Light" w:cs="Times New Roman"/>
-          <w:sz w:val="28"/>
-          <w:szCs w:val="28"/>
-        </w:rPr>
-        <w:t>.</w:t>
-      </w:r>
-    </w:p>
-    <w:p>
-      <w:pPr>
-        <w:spacing w:after="0"/>
-        <w:rPr>
-          <w:rFonts w:ascii="Calibri Light" w:hAnsi="Calibri Light" w:cs="Times New Roman"/>
-          <w:sz w:val="28"/>
-          <w:szCs w:val="28"/>
-        </w:rPr>
-      </w:pPr>
-    </w:p>
-    <w:p>
-      <w:pPr>
-        <w:spacing w:after="0"/>
-        <w:rPr>
-          <w:rFonts w:ascii="Calibri Light" w:hAnsi="Calibri Light" w:cs="Times New Roman"/>
-          <w:sz w:val="28"/>
-          <w:szCs w:val="28"/>
-        </w:rPr>
-      </w:pPr>
-      <w:r>
-        <w:rPr>
-          <w:rFonts w:ascii="Calibri Light" w:hAnsi="Calibri Light" w:cs="Times New Roman"/>
-          <w:sz w:val="28"/>
-          <w:szCs w:val="28"/>
-        </w:rPr>
-        <w:t>Выигрышная стратегия: Для того</w:t>
-      </w:r>
-      <w:proofErr w:type="gramStart"/>
-      <w:r>
-        <w:rPr>
-          <w:rFonts w:ascii="Calibri Light" w:hAnsi="Calibri Light" w:cs="Times New Roman"/>
-          <w:sz w:val="28"/>
-          <w:szCs w:val="28"/>
-        </w:rPr>
-        <w:t>,</w:t>
-      </w:r>
-      <w:proofErr w:type="gramEnd"/>
-      <w:r>
-        <w:rPr>
-          <w:rFonts w:ascii="Calibri Light" w:hAnsi="Calibri Light" w:cs="Times New Roman"/>
-          <w:sz w:val="28"/>
-          <w:szCs w:val="28"/>
-        </w:rPr>
-        <w:t xml:space="preserve"> чтобы выиграть в данной игре достаточно знать, сколько шариков на поле и кто ходит первый.</w:t>
-      </w:r>
-    </w:p>
-    <w:p>
-      <w:pPr>
-        <w:spacing w:after="0"/>
-        <w:rPr>
-          <w:rFonts w:ascii="Calibri Light" w:hAnsi="Calibri Light" w:cs="Times New Roman"/>
-          <w:sz w:val="28"/>
-          <w:szCs w:val="28"/>
-        </w:rPr>
-      </w:pPr>
-    </w:p>
-    <w:p>
-      <w:pPr>
-        <w:spacing w:after="0"/>
-        <w:rPr>
-          <w:rFonts w:ascii="Calibri Light" w:hAnsi="Calibri Light" w:cs="Times New Roman"/>
-          <w:sz w:val="28"/>
-          <w:szCs w:val="28"/>
-        </w:rPr>
-      </w:pPr>
       <w:bookmarkStart w:id="0" w:name="_GoBack"/>
       <w:bookmarkEnd w:id="0"/>
+      <w:r>
+        <w:rPr>
+          <w:rFonts w:ascii="Calibri Light" w:hAnsi="Calibri Light" w:cs="Times New Roman"/>
+          <w:sz w:val="28"/>
+          <w:szCs w:val="28"/>
+        </w:rPr>
+        <w:t>: 2</w:t>
+      </w:r>
+    </w:p>
+    <w:p>
+      <w:pPr>
+        <w:spacing w:after="0"/>
+        <w:rPr>
+          <w:rFonts w:ascii="Calibri Light" w:hAnsi="Calibri Light" w:cs="Times New Roman"/>
+          <w:sz w:val="28"/>
+          <w:szCs w:val="28"/>
+        </w:rPr>
+      </w:pPr>
+    </w:p>
+    <w:p>
+      <w:pPr>
+        <w:spacing w:after="0"/>
+        <w:rPr>
+          <w:rFonts w:ascii="Calibri Light" w:hAnsi="Calibri Light" w:cs="Times New Roman"/>
+          <w:sz w:val="28"/>
+          <w:szCs w:val="28"/>
+        </w:rPr>
+      </w:pPr>
+      <w:r>
+        <w:rPr>
+          <w:rFonts w:ascii="Calibri Light" w:hAnsi="Calibri Light" w:cs="Times New Roman"/>
+          <w:sz w:val="28"/>
+          <w:szCs w:val="28"/>
+        </w:rPr>
+        <w:t xml:space="preserve">Приглашает игрока из списка игроков онлайн, приглашает его. </w:t>
+      </w:r>
+    </w:p>
+    <w:p>
+      <w:pPr>
+        <w:spacing w:after="0"/>
+        <w:rPr>
+          <w:rFonts w:ascii="Calibri Light" w:hAnsi="Calibri Light" w:cs="Times New Roman"/>
+          <w:sz w:val="28"/>
+          <w:szCs w:val="28"/>
+        </w:rPr>
+      </w:pPr>
+      <w:r>
+        <w:rPr>
+          <w:rFonts w:ascii="Calibri Light" w:hAnsi="Calibri Light" w:cs="Times New Roman"/>
+          <w:sz w:val="28"/>
+          <w:szCs w:val="28"/>
+        </w:rPr>
+        <w:t>Пользователь задает количество шариков и игра начинается.</w:t>
+      </w:r>
+    </w:p>
+    <w:p>
+      <w:pPr>
+        <w:spacing w:after="0"/>
+        <w:rPr>
+          <w:rFonts w:ascii="Calibri Light" w:hAnsi="Calibri Light" w:cs="Times New Roman"/>
+          <w:sz w:val="28"/>
+          <w:szCs w:val="28"/>
+        </w:rPr>
+      </w:pPr>
+      <w:r>
+        <w:rPr>
+          <w:rFonts w:ascii="Calibri Light" w:hAnsi="Calibri Light" w:cs="Times New Roman"/>
+          <w:sz w:val="28"/>
+          <w:szCs w:val="28"/>
+        </w:rPr>
+        <w:t>На основной странице отображается поле с заданным количеством шариков. Два игрока по очереди убирают их. За ход можно убрать один, два или три шарика. Тот, кто убирает последний шарик –</w:t>
+      </w:r>
+      <w:r>
+        <w:rPr>
+          <w:rFonts w:ascii="Calibri Light" w:hAnsi="Calibri Light" w:cs="Times New Roman"/>
+          <w:sz w:val="28"/>
+          <w:szCs w:val="28"/>
+        </w:rPr>
+        <w:t xml:space="preserve"> </w:t>
+      </w:r>
+      <w:proofErr w:type="spellStart"/>
+      <w:r>
+        <w:rPr>
+          <w:rFonts w:ascii="Calibri Light" w:hAnsi="Calibri Light" w:cs="Times New Roman"/>
+          <w:sz w:val="28"/>
+          <w:szCs w:val="28"/>
+        </w:rPr>
+        <w:t>про</w:t>
+      </w:r>
+      <w:r>
+        <w:rPr>
+          <w:rFonts w:ascii="Calibri Light" w:hAnsi="Calibri Light" w:cs="Times New Roman"/>
+          <w:sz w:val="28"/>
+          <w:szCs w:val="28"/>
+        </w:rPr>
+        <w:t>ирывает</w:t>
+      </w:r>
+      <w:proofErr w:type="spellEnd"/>
+      <w:r>
+        <w:rPr>
+          <w:rFonts w:ascii="Calibri Light" w:hAnsi="Calibri Light" w:cs="Times New Roman"/>
+          <w:sz w:val="28"/>
+          <w:szCs w:val="28"/>
+        </w:rPr>
+        <w:t>.</w:t>
+      </w:r>
+    </w:p>
+    <w:p>
+      <w:pPr>
+        <w:spacing w:after="0"/>
+        <w:rPr>
+          <w:rFonts w:ascii="Calibri Light" w:hAnsi="Calibri Light" w:cs="Times New Roman"/>
+          <w:sz w:val="28"/>
+          <w:szCs w:val="28"/>
+        </w:rPr>
+      </w:pPr>
+    </w:p>
+    <w:p>
+      <w:pPr>
+        <w:spacing w:after="0"/>
+        <w:rPr>
+          <w:rFonts w:ascii="Calibri Light" w:hAnsi="Calibri Light" w:cs="Times New Roman"/>
+          <w:sz w:val="28"/>
+          <w:szCs w:val="28"/>
+        </w:rPr>
+      </w:pPr>
+      <w:r>
+        <w:rPr>
+          <w:rFonts w:ascii="Calibri Light" w:hAnsi="Calibri Light" w:cs="Times New Roman"/>
+          <w:sz w:val="28"/>
+          <w:szCs w:val="28"/>
+        </w:rPr>
+        <w:t>Выигрышная стратегия: Для того</w:t>
+      </w:r>
+      <w:proofErr w:type="gramStart"/>
+      <w:r>
+        <w:rPr>
+          <w:rFonts w:ascii="Calibri Light" w:hAnsi="Calibri Light" w:cs="Times New Roman"/>
+          <w:sz w:val="28"/>
+          <w:szCs w:val="28"/>
+        </w:rPr>
+        <w:t>,</w:t>
+      </w:r>
+      <w:proofErr w:type="gramEnd"/>
+      <w:r>
+        <w:rPr>
+          <w:rFonts w:ascii="Calibri Light" w:hAnsi="Calibri Light" w:cs="Times New Roman"/>
+          <w:sz w:val="28"/>
+          <w:szCs w:val="28"/>
+        </w:rPr>
+        <w:t xml:space="preserve"> чтобы выиграть в данной игре достаточно знать, сколько шариков на поле и кто ходит первый.</w:t>
+      </w:r>
+    </w:p>
+    <w:p>
+      <w:pPr>
+        <w:spacing w:after="0"/>
+        <w:rPr>
+          <w:rFonts w:ascii="Calibri Light" w:hAnsi="Calibri Light" w:cs="Times New Roman"/>
+          <w:sz w:val="28"/>
+          <w:szCs w:val="28"/>
+        </w:rPr>
+      </w:pPr>
+    </w:p>
+    <w:p>
+      <w:pPr>
+        <w:spacing w:after="0"/>
+        <w:rPr>
+          <w:rFonts w:ascii="Calibri Light" w:hAnsi="Calibri Light" w:cs="Times New Roman"/>
+          <w:sz w:val="28"/>
+          <w:szCs w:val="28"/>
+        </w:rPr>
+      </w:pPr>
       <w:r>
         <w:rPr>
           <w:rFonts w:ascii="Calibri Light" w:hAnsi="Calibri Light" w:cs="Times New Roman"/>
@@ -1056,7 +1046,7 @@
   <a:extraClrSchemeLst/>
   <a:extLst>
     <a:ext uri="{05A4C25C-085E-4340-85A3-A5531E510DB2}">
-      <thm15:themeFamily xmlns:thm15="http://schemas.microsoft.com/office/thememl/2012/main" xmlns="" name="Office Theme" id="{62F939B6-93AF-4DB8-9C6B-D6C7DFDC589F}" vid="{4A3C46E8-61CC-4603-A589-7422A47A8E4A}"/>
+      <thm15:themeFamily xmlns="" xmlns:thm15="http://schemas.microsoft.com/office/thememl/2012/main" name="Office Theme" id="{62F939B6-93AF-4DB8-9C6B-D6C7DFDC589F}" vid="{4A3C46E8-61CC-4603-A589-7422A47A8E4A}"/>
     </a:ext>
   </a:extLst>
 </a:theme>

</xml_diff>